<commit_message>
added ppt presentation regarding crime analysis
</commit_message>
<xml_diff>
--- a/boston_anaysis_readme.docx
+++ b/boston_anaysis_readme.docx
@@ -328,7 +328,7 @@
           <w:szCs w:val="24"/>
           <w:u w:val="none"/>
         </w:rPr>
-        <w:t>I have downloaded the Boston Crime dataset from Kaggle.</w:t>
+        <w:t>I am using the Boston Crime dataset from Kaggle.</w:t>
       </w:r>
     </w:p>
     <w:p>
@@ -448,7 +448,49 @@
           <w:b w:val="false"/>
           <w:bCs w:val="false"/>
         </w:rPr>
-        <w:t>I will try and find out which day of the week has the highest crime rate.</w:t>
+        <w:t>I will try and find out which day of the week has the highest crime rate and see if the crimes occur during the day or the night.</w:t>
+      </w:r>
+    </w:p>
+    <w:p>
+      <w:pPr>
+        <w:pStyle w:val="Normal"/>
+        <w:numPr>
+          <w:ilvl w:val="0"/>
+          <w:numId w:val="1"/>
+        </w:numPr>
+        <w:rPr>
+          <w:b/>
+          <w:b/>
+          <w:bCs/>
+        </w:rPr>
+      </w:pPr>
+      <w:r>
+        <w:rPr>
+          <w:b w:val="false"/>
+          <w:bCs w:val="false"/>
+        </w:rPr>
+        <w:t>Idnetify the top crimes that occur in the city and find the areas affected by them.</w:t>
+      </w:r>
+    </w:p>
+    <w:p>
+      <w:pPr>
+        <w:pStyle w:val="Normal"/>
+        <w:numPr>
+          <w:ilvl w:val="0"/>
+          <w:numId w:val="1"/>
+        </w:numPr>
+        <w:rPr>
+          <w:b/>
+          <w:b/>
+          <w:bCs/>
+        </w:rPr>
+      </w:pPr>
+      <w:r>
+        <w:rPr>
+          <w:b w:val="false"/>
+          <w:bCs w:val="false"/>
+        </w:rPr>
+        <w:t>Conclude the project by summarizing my findings.</w:t>
       </w:r>
     </w:p>
     <w:p>

</xml_diff>